<commit_message>
Changes from Guy's Ubuntu
</commit_message>
<xml_diff>
--- a/about_the_experiment.docx
+++ b/about_the_experiment.docx
@@ -1,13 +1,17 @@
 
 <file path=word/document.xml><?xml version="1.0" encoding="utf-8"?>
-<w:document xmlns:wpc="http://schemas.microsoft.com/office/word/2010/wordprocessingCanvas" xmlns:cx="http://schemas.microsoft.com/office/drawing/2014/chartex" xmlns:cx1="http://schemas.microsoft.com/office/drawing/2015/9/8/chartex" xmlns:cx2="http://schemas.microsoft.com/office/drawing/2015/10/21/chartex" xmlns:cx3="http://schemas.microsoft.com/office/drawing/2016/5/9/chartex" xmlns:cx4="http://schemas.microsoft.com/office/drawing/2016/5/10/chartex" xmlns:cx5="http://schemas.microsoft.com/office/drawing/2016/5/11/chartex" xmlns:cx6="http://schemas.microsoft.com/office/drawing/2016/5/12/chartex" xmlns:cx7="http://schemas.microsoft.com/office/drawing/2016/5/13/chartex" xmlns:cx8="http://schemas.microsoft.com/office/drawing/2016/5/14/chartex" xmlns:mc="http://schemas.openxmlformats.org/markup-compatibility/2006" xmlns:aink="http://schemas.microsoft.com/office/drawing/2016/ink" xmlns:am3d="http://schemas.microsoft.com/office/drawing/2017/model3d" xmlns:o="urn:schemas-microsoft-com:office:office" xmlns:r="http://schemas.openxmlformats.org/officeDocument/2006/relationships" xmlns:m="http://schemas.openxmlformats.org/officeDocument/2006/math" xmlns:v="urn:schemas-microsoft-com:vml" xmlns:wp14="http://schemas.microsoft.com/office/word/2010/wordprocessingDrawing" xmlns:wp="http://schemas.openxmlformats.org/drawingml/2006/wordprocessingDrawing" xmlns:w10="urn:schemas-microsoft-com:office:word" xmlns:w="http://schemas.openxmlformats.org/wordprocessingml/2006/main" xmlns:w14="http://schemas.microsoft.com/office/word/2010/wordml" xmlns:w15="http://schemas.microsoft.com/office/word/2012/wordml" xmlns:w16cex="http://schemas.microsoft.com/office/word/2018/wordml/cex" xmlns:w16cid="http://schemas.microsoft.com/office/word/2016/wordml/cid" xmlns:w16="http://schemas.microsoft.com/office/word/2018/wordml" xmlns:w16se="http://schemas.microsoft.com/office/word/2015/wordml/symex" xmlns:wpg="http://schemas.microsoft.com/office/word/2010/wordprocessingGroup" xmlns:wpi="http://schemas.microsoft.com/office/word/2010/wordprocessingInk" xmlns:wne="http://schemas.microsoft.com/office/word/2006/wordml" xmlns:wps="http://schemas.microsoft.com/office/word/2010/wordprocessingShape" mc:Ignorable="w14 w15 w16se w16cid w16 w16cex wp14">
+<w:document xmlns:o="urn:schemas-microsoft-com:office:office" xmlns:r="http://schemas.openxmlformats.org/officeDocument/2006/relationships" xmlns:v="urn:schemas-microsoft-com:vml" xmlns:w="http://schemas.openxmlformats.org/wordprocessingml/2006/main" xmlns:w10="urn:schemas-microsoft-com:office:word" xmlns:wp="http://schemas.openxmlformats.org/drawingml/2006/wordprocessingDrawing" xmlns:wps="http://schemas.microsoft.com/office/word/2010/wordprocessingShape" xmlns:wpg="http://schemas.microsoft.com/office/word/2010/wordprocessingGroup" xmlns:mc="http://schemas.openxmlformats.org/markup-compatibility/2006" xmlns:wp14="http://schemas.microsoft.com/office/word/2010/wordprocessingDrawing" xmlns:w14="http://schemas.microsoft.com/office/word/2010/wordml" mc:Ignorable="w14 wp14">
   <w:body>
     <w:p>
       <w:pPr>
         <w:pStyle w:val="Heading2"/>
         <w:bidi w:val="0"/>
+        <w:spacing w:before="40" w:after="0"/>
+        <w:jc w:val="left"/>
+        <w:rPr/>
       </w:pPr>
       <w:r>
+        <w:rPr/>
         <w:t>Subliminal Priming with motion capture</w:t>
       </w:r>
     </w:p>
@@ -15,58 +19,35 @@
       <w:pPr>
         <w:pStyle w:val="NoSpacing"/>
         <w:bidi w:val="0"/>
+        <w:jc w:val="left"/>
+        <w:rPr/>
       </w:pPr>
       <w:r>
-        <w:t>P</w:t>
-      </w:r>
-      <w:r>
-        <w:t>rincipal investigator</w:t>
-      </w:r>
-      <w:r>
-        <w:t xml:space="preserve">: Prof. </w:t>
-      </w:r>
-      <w:proofErr w:type="spellStart"/>
-      <w:r>
-        <w:t>Liad</w:t>
-      </w:r>
-      <w:proofErr w:type="spellEnd"/>
-      <w:r>
-        <w:t xml:space="preserve"> </w:t>
-      </w:r>
-      <w:proofErr w:type="spellStart"/>
-      <w:r>
-        <w:t>Mudrick</w:t>
-      </w:r>
-      <w:proofErr w:type="spellEnd"/>
-      <w:r>
-        <w:t>, school of psychological sciences, Tel Aviv university.</w:t>
+        <w:rPr/>
+        <w:t>Principal investigator: Prof. Liad Mudrick, school of psychological sciences, Tel Aviv university.</w:t>
       </w:r>
     </w:p>
     <w:p>
       <w:pPr>
         <w:pStyle w:val="NoSpacing"/>
         <w:bidi w:val="0"/>
+        <w:jc w:val="left"/>
+        <w:rPr/>
       </w:pPr>
       <w:r>
-        <w:t xml:space="preserve">Researcher: </w:t>
-      </w:r>
-      <w:proofErr w:type="spellStart"/>
-      <w:r>
-        <w:t>Khen</w:t>
-      </w:r>
-      <w:proofErr w:type="spellEnd"/>
-      <w:r>
-        <w:t xml:space="preserve"> Heller, </w:t>
-      </w:r>
-      <w:hyperlink r:id="rId5" w:history="1">
+        <w:rPr/>
+        <w:t xml:space="preserve">Researcher: Khen Heller, </w:t>
+      </w:r>
+      <w:hyperlink r:id="rId2">
         <w:r>
           <w:rPr>
-            <w:rStyle w:val="Hyperlink"/>
+            <w:rStyle w:val="InternetLink"/>
           </w:rPr>
           <w:t>khenheller@mail.tau.ac.il</w:t>
         </w:r>
       </w:hyperlink>
       <w:r>
+        <w:rPr/>
         <w:t>, 054-8825671</w:t>
       </w:r>
     </w:p>
@@ -74,132 +55,93 @@
       <w:pPr>
         <w:pStyle w:val="NoSpacing"/>
         <w:bidi w:val="0"/>
+        <w:jc w:val="left"/>
+        <w:rPr/>
       </w:pPr>
+      <w:r>
+        <w:rPr/>
+      </w:r>
     </w:p>
     <w:p>
       <w:pPr>
         <w:pStyle w:val="NoSpacing"/>
         <w:bidi w:val="0"/>
+        <w:jc w:val="left"/>
+        <w:rPr/>
       </w:pPr>
       <w:r>
-        <w:t xml:space="preserve">Experiment was conducted as part of </w:t>
-      </w:r>
-      <w:proofErr w:type="spellStart"/>
-      <w:r>
-        <w:t>Khen's</w:t>
-      </w:r>
-      <w:proofErr w:type="spellEnd"/>
-      <w:r>
-        <w:t xml:space="preserve"> rotation in </w:t>
-      </w:r>
-      <w:proofErr w:type="spellStart"/>
-      <w:r>
-        <w:t>Liad's</w:t>
-      </w:r>
-      <w:proofErr w:type="spellEnd"/>
-      <w:r>
-        <w:t xml:space="preserve"> lab during the first semester of his </w:t>
-      </w:r>
-      <w:proofErr w:type="spellStart"/>
-      <w:proofErr w:type="gramStart"/>
-      <w:r>
-        <w:t>Masters</w:t>
-      </w:r>
-      <w:proofErr w:type="spellEnd"/>
-      <w:proofErr w:type="gramEnd"/>
-      <w:r>
-        <w:t xml:space="preserve"> degree.</w:t>
+        <w:rPr/>
+        <w:t xml:space="preserve">Experiment was conducted as part of Khen's </w:t>
+      </w:r>
+      <w:r>
+        <w:rPr/>
+        <w:t>thesis</w:t>
+      </w:r>
+      <w:r>
+        <w:rPr/>
+        <w:t>.</w:t>
       </w:r>
     </w:p>
     <w:p>
       <w:pPr>
         <w:pStyle w:val="NoSpacing"/>
         <w:bidi w:val="0"/>
+        <w:jc w:val="left"/>
+        <w:rPr/>
       </w:pPr>
+      <w:r>
+        <w:rPr/>
+      </w:r>
     </w:p>
     <w:p>
       <w:pPr>
         <w:pStyle w:val="NoSpacing"/>
         <w:bidi w:val="0"/>
+        <w:jc w:val="left"/>
+        <w:rPr/>
       </w:pPr>
       <w:r>
-        <w:t xml:space="preserve">This experiment replicates </w:t>
-      </w:r>
-      <w:proofErr w:type="spellStart"/>
-      <w:r>
-        <w:t>Dehaene</w:t>
-      </w:r>
-      <w:proofErr w:type="spellEnd"/>
-      <w:r>
-        <w:t xml:space="preserve"> et al. (2001) experiment while using motion capture as input instead of a keyboard.</w:t>
+        <w:rPr/>
+        <w:t>This experiment replicates Dehaene et al. (2001) experiment while using motion capture as input instead of a keyboard.</w:t>
       </w:r>
     </w:p>
     <w:p>
       <w:pPr>
         <w:pStyle w:val="NoSpacing"/>
         <w:bidi w:val="0"/>
+        <w:jc w:val="left"/>
+        <w:rPr/>
       </w:pPr>
       <w:r>
+        <w:rPr/>
         <w:t xml:space="preserve">Our goal is to </w:t>
       </w:r>
       <w:r>
-        <w:t>find hints for unconscious processing that are obstructed by using a simple keyboard setup.</w:t>
+        <w:rPr/>
+        <w:t>examine if motion tracking is a more sensetive measure for unconcsious processing effects, in comparison to the widely used keyboard measure.</w:t>
       </w:r>
     </w:p>
     <w:p>
       <w:pPr>
         <w:pStyle w:val="NoSpacing"/>
         <w:bidi w:val="0"/>
-        <w:rPr>
-          <w:rFonts w:hint="cs"/>
-          <w:rtl/>
-        </w:rPr>
+        <w:jc w:val="left"/>
+        <w:rPr/>
       </w:pPr>
+      <w:r>
+        <w:rPr/>
+      </w:r>
     </w:p>
     <w:p>
       <w:pPr>
         <w:pStyle w:val="NoSpacing"/>
         <w:bidi w:val="0"/>
+        <w:jc w:val="left"/>
+        <w:rPr/>
       </w:pPr>
-      <w:proofErr w:type="spellStart"/>
-      <w:r>
-        <w:t>Dehaene</w:t>
-      </w:r>
-      <w:proofErr w:type="spellEnd"/>
-      <w:r>
-        <w:t xml:space="preserve">, S., </w:t>
-      </w:r>
-      <w:proofErr w:type="spellStart"/>
-      <w:r>
-        <w:t>Naccache</w:t>
-      </w:r>
-      <w:proofErr w:type="spellEnd"/>
-      <w:r>
-        <w:t xml:space="preserve">, L., Cohen, L., Le </w:t>
-      </w:r>
-      <w:proofErr w:type="spellStart"/>
-      <w:r>
-        <w:t>Bihan</w:t>
-      </w:r>
-      <w:proofErr w:type="spellEnd"/>
-      <w:r>
-        <w:t xml:space="preserve">, D., </w:t>
-      </w:r>
-      <w:proofErr w:type="spellStart"/>
-      <w:r>
-        <w:t>Mangin</w:t>
-      </w:r>
-      <w:proofErr w:type="spellEnd"/>
-      <w:r>
-        <w:t xml:space="preserve">, J. F., </w:t>
-      </w:r>
-      <w:proofErr w:type="spellStart"/>
-      <w:r>
-        <w:t>Poline</w:t>
-      </w:r>
-      <w:proofErr w:type="spellEnd"/>
-      <w:r>
-        <w:t xml:space="preserve">, J. B., &amp; Rivière, D. (2001). Cerebral </w:t>
+      <w:r>
+        <w:rPr/>
+        <w:t xml:space="preserve">Dehaene, S., Naccache, L., Cohen, L., Le Bihan, D., Mangin, J. F., Poline, J. B., &amp; Rivière, D. (2001). Cerebral </w:t>
       </w:r>
     </w:p>
     <w:p>
@@ -207,8 +149,11 @@
         <w:pStyle w:val="NoSpacing"/>
         <w:bidi w:val="0"/>
         <w:ind w:firstLine="720"/>
+        <w:jc w:val="left"/>
+        <w:rPr/>
       </w:pPr>
       <w:r>
+        <w:rPr/>
         <w:t>mechanisms of word masking and unconscious repetition priming. </w:t>
       </w:r>
       <w:r>
@@ -219,6 +164,7 @@
         <w:t>Nature neuroscience</w:t>
       </w:r>
       <w:r>
+        <w:rPr/>
         <w:t>, </w:t>
       </w:r>
       <w:r>
@@ -229,49 +175,49 @@
         <w:t>4</w:t>
       </w:r>
       <w:r>
+        <w:rPr/>
         <w:t>(7), 752-758.</w:t>
       </w:r>
     </w:p>
     <w:sectPr>
+      <w:type w:val="nextPage"/>
       <w:pgSz w:w="12240" w:h="15840"/>
-      <w:pgMar w:top="567" w:right="567" w:bottom="567" w:left="567" w:header="708" w:footer="708" w:gutter="0"/>
-      <w:cols w:space="708"/>
+      <w:pgMar w:left="567" w:right="567" w:header="0" w:top="567" w:footer="0" w:bottom="567" w:gutter="0"/>
+      <w:pgNumType w:fmt="decimal"/>
+      <w:formProt w:val="false"/>
+      <w:textDirection w:val="lrTb"/>
       <w:bidi/>
-      <w:rtlGutter/>
-      <w:docGrid w:linePitch="360"/>
+      <w:docGrid w:type="default" w:linePitch="360" w:charSpace="0"/>
     </w:sectPr>
   </w:body>
 </w:document>
 </file>
 
 <file path=word/styles.xml><?xml version="1.0" encoding="utf-8"?>
-<w:styles xmlns:mc="http://schemas.openxmlformats.org/markup-compatibility/2006" xmlns:r="http://schemas.openxmlformats.org/officeDocument/2006/relationships" xmlns:w="http://schemas.openxmlformats.org/wordprocessingml/2006/main" xmlns:w14="http://schemas.microsoft.com/office/word/2010/wordml" xmlns:w15="http://schemas.microsoft.com/office/word/2012/wordml" xmlns:w16cex="http://schemas.microsoft.com/office/word/2018/wordml/cex" xmlns:w16cid="http://schemas.microsoft.com/office/word/2016/wordml/cid" xmlns:w16="http://schemas.microsoft.com/office/word/2018/wordml" xmlns:w16se="http://schemas.microsoft.com/office/word/2015/wordml/symex" mc:Ignorable="w14 w15 w16se w16cid w16 w16cex">
+<w:styles xmlns:w="http://schemas.openxmlformats.org/wordprocessingml/2006/main" xmlns:w14="http://schemas.microsoft.com/office/word/2010/wordml" xmlns:mc="http://schemas.openxmlformats.org/markup-compatibility/2006" mc:Ignorable="w14">
   <w:docDefaults>
     <w:rPrDefault>
       <w:rPr>
-        <w:rFonts w:asciiTheme="minorHAnsi" w:eastAsiaTheme="minorHAnsi" w:hAnsiTheme="minorHAnsi" w:cstheme="minorBidi"/>
-        <w:sz w:val="22"/>
+        <w:rFonts w:ascii="Calibri" w:hAnsi="Calibri" w:eastAsia="Calibri" w:cs="Arial" w:asciiTheme="minorHAnsi" w:cstheme="minorBidi" w:eastAsiaTheme="minorHAnsi" w:hAnsiTheme="minorHAnsi"/>
         <w:szCs w:val="22"/>
         <w:lang w:val="en-US" w:eastAsia="en-US" w:bidi="he-IL"/>
       </w:rPr>
     </w:rPrDefault>
     <w:pPrDefault>
-      <w:pPr>
-        <w:spacing w:after="160" w:line="259" w:lineRule="auto"/>
-      </w:pPr>
+      <w:pPr/>
     </w:pPrDefault>
   </w:docDefaults>
   <w:latentStyles w:defLockedState="0" w:defUIPriority="99" w:defSemiHidden="0" w:defUnhideWhenUsed="0" w:defQFormat="0" w:count="376">
     <w:lsdException w:name="Normal" w:uiPriority="0" w:qFormat="1"/>
     <w:lsdException w:name="heading 1" w:uiPriority="9" w:qFormat="1"/>
-    <w:lsdException w:name="heading 2" w:semiHidden="1" w:uiPriority="9" w:unhideWhenUsed="1" w:qFormat="1"/>
-    <w:lsdException w:name="heading 3" w:semiHidden="1" w:uiPriority="9" w:unhideWhenUsed="1" w:qFormat="1"/>
-    <w:lsdException w:name="heading 4" w:semiHidden="1" w:uiPriority="9" w:unhideWhenUsed="1" w:qFormat="1"/>
-    <w:lsdException w:name="heading 5" w:semiHidden="1" w:uiPriority="9" w:unhideWhenUsed="1" w:qFormat="1"/>
-    <w:lsdException w:name="heading 6" w:semiHidden="1" w:uiPriority="9" w:unhideWhenUsed="1" w:qFormat="1"/>
-    <w:lsdException w:name="heading 7" w:semiHidden="1" w:uiPriority="9" w:unhideWhenUsed="1" w:qFormat="1"/>
-    <w:lsdException w:name="heading 8" w:semiHidden="1" w:uiPriority="9" w:unhideWhenUsed="1" w:qFormat="1"/>
-    <w:lsdException w:name="heading 9" w:semiHidden="1" w:uiPriority="9" w:unhideWhenUsed="1" w:qFormat="1"/>
+    <w:lsdException w:name="heading 2" w:uiPriority="9" w:semiHidden="1" w:unhideWhenUsed="1" w:qFormat="1"/>
+    <w:lsdException w:name="heading 3" w:uiPriority="9" w:semiHidden="1" w:unhideWhenUsed="1" w:qFormat="1"/>
+    <w:lsdException w:name="heading 4" w:uiPriority="9" w:semiHidden="1" w:unhideWhenUsed="1" w:qFormat="1"/>
+    <w:lsdException w:name="heading 5" w:uiPriority="9" w:semiHidden="1" w:unhideWhenUsed="1" w:qFormat="1"/>
+    <w:lsdException w:name="heading 6" w:uiPriority="9" w:semiHidden="1" w:unhideWhenUsed="1" w:qFormat="1"/>
+    <w:lsdException w:name="heading 7" w:uiPriority="9" w:semiHidden="1" w:unhideWhenUsed="1" w:qFormat="1"/>
+    <w:lsdException w:name="heading 8" w:uiPriority="9" w:semiHidden="1" w:unhideWhenUsed="1" w:qFormat="1"/>
+    <w:lsdException w:name="heading 9" w:uiPriority="9" w:semiHidden="1" w:unhideWhenUsed="1" w:qFormat="1"/>
     <w:lsdException w:name="index 1" w:semiHidden="1" w:unhideWhenUsed="1"/>
     <w:lsdException w:name="index 2" w:semiHidden="1" w:unhideWhenUsed="1"/>
     <w:lsdException w:name="index 3" w:semiHidden="1" w:unhideWhenUsed="1"/>
@@ -281,22 +227,22 @@
     <w:lsdException w:name="index 7" w:semiHidden="1" w:unhideWhenUsed="1"/>
     <w:lsdException w:name="index 8" w:semiHidden="1" w:unhideWhenUsed="1"/>
     <w:lsdException w:name="index 9" w:semiHidden="1" w:unhideWhenUsed="1"/>
-    <w:lsdException w:name="toc 1" w:semiHidden="1" w:uiPriority="39" w:unhideWhenUsed="1"/>
-    <w:lsdException w:name="toc 2" w:semiHidden="1" w:uiPriority="39" w:unhideWhenUsed="1"/>
-    <w:lsdException w:name="toc 3" w:semiHidden="1" w:uiPriority="39" w:unhideWhenUsed="1"/>
-    <w:lsdException w:name="toc 4" w:semiHidden="1" w:uiPriority="39" w:unhideWhenUsed="1"/>
-    <w:lsdException w:name="toc 5" w:semiHidden="1" w:uiPriority="39" w:unhideWhenUsed="1"/>
-    <w:lsdException w:name="toc 6" w:semiHidden="1" w:uiPriority="39" w:unhideWhenUsed="1"/>
-    <w:lsdException w:name="toc 7" w:semiHidden="1" w:uiPriority="39" w:unhideWhenUsed="1"/>
-    <w:lsdException w:name="toc 8" w:semiHidden="1" w:uiPriority="39" w:unhideWhenUsed="1"/>
-    <w:lsdException w:name="toc 9" w:semiHidden="1" w:uiPriority="39" w:unhideWhenUsed="1"/>
+    <w:lsdException w:name="toc 1" w:uiPriority="39" w:semiHidden="1" w:unhideWhenUsed="1"/>
+    <w:lsdException w:name="toc 2" w:uiPriority="39" w:semiHidden="1" w:unhideWhenUsed="1"/>
+    <w:lsdException w:name="toc 3" w:uiPriority="39" w:semiHidden="1" w:unhideWhenUsed="1"/>
+    <w:lsdException w:name="toc 4" w:uiPriority="39" w:semiHidden="1" w:unhideWhenUsed="1"/>
+    <w:lsdException w:name="toc 5" w:uiPriority="39" w:semiHidden="1" w:unhideWhenUsed="1"/>
+    <w:lsdException w:name="toc 6" w:uiPriority="39" w:semiHidden="1" w:unhideWhenUsed="1"/>
+    <w:lsdException w:name="toc 7" w:uiPriority="39" w:semiHidden="1" w:unhideWhenUsed="1"/>
+    <w:lsdException w:name="toc 8" w:uiPriority="39" w:semiHidden="1" w:unhideWhenUsed="1"/>
+    <w:lsdException w:name="toc 9" w:uiPriority="39" w:semiHidden="1" w:unhideWhenUsed="1"/>
     <w:lsdException w:name="Normal Indent" w:semiHidden="1" w:unhideWhenUsed="1"/>
     <w:lsdException w:name="footnote text" w:semiHidden="1" w:unhideWhenUsed="1"/>
     <w:lsdException w:name="annotation text" w:semiHidden="1" w:unhideWhenUsed="1"/>
     <w:lsdException w:name="header" w:semiHidden="1" w:unhideWhenUsed="1"/>
     <w:lsdException w:name="footer" w:semiHidden="1" w:unhideWhenUsed="1"/>
     <w:lsdException w:name="index heading" w:semiHidden="1" w:unhideWhenUsed="1"/>
-    <w:lsdException w:name="caption" w:semiHidden="1" w:uiPriority="35" w:unhideWhenUsed="1" w:qFormat="1"/>
+    <w:lsdException w:name="caption" w:uiPriority="35" w:semiHidden="1" w:unhideWhenUsed="1" w:qFormat="1"/>
     <w:lsdException w:name="table of figures" w:semiHidden="1" w:unhideWhenUsed="1"/>
     <w:lsdException w:name="envelope address" w:semiHidden="1" w:unhideWhenUsed="1"/>
     <w:lsdException w:name="envelope return" w:semiHidden="1" w:unhideWhenUsed="1"/>
@@ -327,7 +273,7 @@
     <w:lsdException w:name="Title" w:uiPriority="10" w:qFormat="1"/>
     <w:lsdException w:name="Closing" w:semiHidden="1" w:unhideWhenUsed="1"/>
     <w:lsdException w:name="Signature" w:semiHidden="1" w:unhideWhenUsed="1"/>
-    <w:lsdException w:name="Default Paragraph Font" w:semiHidden="1" w:uiPriority="1" w:unhideWhenUsed="1"/>
+    <w:lsdException w:name="Default Paragraph Font" w:uiPriority="1" w:semiHidden="1" w:unhideWhenUsed="1"/>
     <w:lsdException w:name="Body Text" w:semiHidden="1" w:unhideWhenUsed="1"/>
     <w:lsdException w:name="Body Text Indent" w:semiHidden="1" w:unhideWhenUsed="1"/>
     <w:lsdException w:name="List Continue" w:semiHidden="1" w:unhideWhenUsed="1"/>
@@ -527,8 +473,8 @@
     <w:lsdException w:name="Subtle Reference" w:uiPriority="31" w:qFormat="1"/>
     <w:lsdException w:name="Intense Reference" w:uiPriority="32" w:qFormat="1"/>
     <w:lsdException w:name="Book Title" w:uiPriority="33" w:qFormat="1"/>
-    <w:lsdException w:name="Bibliography" w:semiHidden="1" w:uiPriority="37" w:unhideWhenUsed="1"/>
-    <w:lsdException w:name="TOC Heading" w:semiHidden="1" w:uiPriority="39" w:unhideWhenUsed="1" w:qFormat="1"/>
+    <w:lsdException w:name="Bibliography" w:uiPriority="37" w:semiHidden="1" w:unhideWhenUsed="1"/>
+    <w:lsdException w:name="TOC Heading" w:uiPriority="39" w:semiHidden="1" w:unhideWhenUsed="1" w:qFormat="1"/>
     <w:lsdException w:name="Plain Table 1" w:uiPriority="41"/>
     <w:lsdException w:name="Plain Table 2" w:uiPriority="42"/>
     <w:lsdException w:name="Plain Table 3" w:uiPriority="43"/>
@@ -639,86 +585,88 @@
     <w:lsdException w:name="Unresolved Mention" w:semiHidden="1" w:unhideWhenUsed="1"/>
     <w:lsdException w:name="Smart Link" w:semiHidden="1" w:unhideWhenUsed="1"/>
   </w:latentStyles>
-  <w:style w:type="paragraph" w:default="1" w:styleId="Normal">
+  <w:style w:type="paragraph" w:styleId="Normal" w:default="1">
     <w:name w:val="Normal"/>
     <w:qFormat/>
-    <w:rsid w:val="003578D0"/>
+    <w:rsid w:val="003578d0"/>
     <w:pPr>
-      <w:bidi/>
-      <w:spacing w:after="0" w:line="240" w:lineRule="auto"/>
+      <w:widowControl/>
+      <w:bidi w:val="1"/>
+      <w:spacing w:lineRule="auto" w:line="240" w:before="0" w:after="0"/>
+      <w:jc w:val="left"/>
     </w:pPr>
     <w:rPr>
-      <w:rFonts w:ascii="Calibri" w:eastAsia="David" w:hAnsi="Calibri" w:cs="David"/>
+      <w:rFonts w:ascii="Calibri" w:hAnsi="Calibri" w:eastAsia="David" w:cs="David" w:asciiTheme="minorHAnsi" w:hAnsiTheme="minorHAnsi"/>
+      <w:color w:val="auto"/>
+      <w:kern w:val="0"/>
       <w:sz w:val="24"/>
       <w:szCs w:val="24"/>
+      <w:lang w:val="en-US" w:eastAsia="en-US" w:bidi="he-IL"/>
     </w:rPr>
   </w:style>
   <w:style w:type="paragraph" w:styleId="Heading1">
-    <w:name w:val="heading 1"/>
-    <w:aliases w:val="תאריך"/>
+    <w:name w:val="Heading 1"/>
     <w:basedOn w:val="Normal"/>
     <w:next w:val="Normal"/>
     <w:link w:val="Heading1Char"/>
     <w:uiPriority w:val="9"/>
     <w:qFormat/>
-    <w:rsid w:val="003578D0"/>
+    <w:rsid w:val="003578d0"/>
     <w:pPr>
-      <w:keepNext/>
+      <w:keepNext w:val="true"/>
       <w:keepLines/>
-      <w:spacing w:before="240"/>
+      <w:spacing w:before="240" w:after="0"/>
       <w:outlineLvl w:val="0"/>
     </w:pPr>
     <w:rPr>
-      <w:rFonts w:asciiTheme="majorHAnsi" w:eastAsiaTheme="majorEastAsia" w:hAnsiTheme="majorHAnsi"/>
+      <w:rFonts w:ascii="Calibri Light" w:hAnsi="Calibri Light" w:eastAsia="" w:asciiTheme="majorHAnsi" w:eastAsiaTheme="majorEastAsia" w:hAnsiTheme="majorHAnsi"/>
       <w:bCs/>
-      <w:color w:val="2F5496" w:themeColor="accent1" w:themeShade="BF"/>
+      <w:color w:val="2F5496" w:themeColor="accent1" w:themeShade="bf"/>
       <w:sz w:val="32"/>
       <w:u w:val="single"/>
     </w:rPr>
   </w:style>
   <w:style w:type="paragraph" w:styleId="Heading2">
-    <w:name w:val="heading 2"/>
-    <w:basedOn w:val="Normal"/>
-    <w:next w:val="NoSpacing"/>
+    <w:name w:val="Heading 2"/>
+    <w:basedOn w:val="Normal"/>
     <w:link w:val="Heading2Char"/>
     <w:uiPriority w:val="9"/>
     <w:unhideWhenUsed/>
     <w:qFormat/>
-    <w:rsid w:val="003578D0"/>
+    <w:rsid w:val="003578d0"/>
     <w:pPr>
-      <w:keepNext/>
+      <w:keepNext w:val="true"/>
       <w:keepLines/>
-      <w:spacing w:before="40"/>
+      <w:spacing w:before="40" w:after="0"/>
       <w:outlineLvl w:val="1"/>
     </w:pPr>
     <w:rPr>
-      <w:rFonts w:eastAsiaTheme="majorEastAsia"/>
+      <w:rFonts w:eastAsia="" w:eastAsiaTheme="majorEastAsia"/>
       <w:b/>
       <w:bCs/>
-      <w:color w:val="2F5496" w:themeColor="accent1" w:themeShade="BF"/>
+      <w:color w:val="2F5496" w:themeColor="accent1" w:themeShade="bf"/>
       <w:sz w:val="36"/>
       <w:szCs w:val="52"/>
       <w:u w:val="single"/>
     </w:rPr>
   </w:style>
   <w:style w:type="paragraph" w:styleId="Heading3">
-    <w:name w:val="heading 3"/>
-    <w:basedOn w:val="Normal"/>
-    <w:next w:val="NoSpacing"/>
+    <w:name w:val="Heading 3"/>
+    <w:basedOn w:val="Normal"/>
     <w:link w:val="Heading3Char"/>
     <w:uiPriority w:val="9"/>
     <w:semiHidden/>
     <w:unhideWhenUsed/>
     <w:qFormat/>
-    <w:rsid w:val="003578D0"/>
+    <w:rsid w:val="003578d0"/>
     <w:pPr>
-      <w:keepNext/>
+      <w:keepNext w:val="true"/>
       <w:keepLines/>
-      <w:spacing w:before="40"/>
+      <w:spacing w:before="40" w:after="0"/>
       <w:outlineLvl w:val="2"/>
     </w:pPr>
     <w:rPr>
-      <w:rFonts w:eastAsiaTheme="majorEastAsia" w:cs="Times New Roman"/>
+      <w:rFonts w:eastAsia="" w:cs="Times New Roman" w:eastAsiaTheme="majorEastAsia"/>
       <w:b/>
       <w:bCs/>
       <w:color w:val="2C4E8C"/>
@@ -727,124 +675,447 @@
     </w:rPr>
   </w:style>
   <w:style w:type="paragraph" w:styleId="Heading4">
-    <w:name w:val="heading 4"/>
-    <w:basedOn w:val="Normal"/>
-    <w:next w:val="NoSpacing"/>
+    <w:name w:val="Heading 4"/>
+    <w:basedOn w:val="Normal"/>
     <w:link w:val="Heading4Char"/>
     <w:uiPriority w:val="9"/>
     <w:semiHidden/>
     <w:unhideWhenUsed/>
     <w:qFormat/>
-    <w:rsid w:val="003578D0"/>
+    <w:rsid w:val="003578d0"/>
     <w:pPr>
-      <w:keepNext/>
+      <w:keepNext w:val="true"/>
       <w:keepLines/>
-      <w:spacing w:before="40"/>
+      <w:spacing w:before="40" w:after="0"/>
       <w:outlineLvl w:val="3"/>
     </w:pPr>
     <w:rPr>
-      <w:rFonts w:eastAsiaTheme="majorEastAsia" w:cs="Times New Roman"/>
+      <w:rFonts w:eastAsia="" w:cs="Times New Roman" w:eastAsiaTheme="majorEastAsia"/>
       <w:i/>
       <w:iCs/>
-      <w:color w:val="2F5496" w:themeColor="accent1" w:themeShade="BF"/>
+      <w:color w:val="2F5496" w:themeColor="accent1" w:themeShade="bf"/>
       <w:sz w:val="28"/>
       <w:szCs w:val="34"/>
     </w:rPr>
   </w:style>
   <w:style w:type="paragraph" w:styleId="Heading5">
-    <w:name w:val="heading 5"/>
-    <w:basedOn w:val="Normal"/>
-    <w:next w:val="NoSpacing"/>
+    <w:name w:val="Heading 5"/>
+    <w:basedOn w:val="Normal"/>
     <w:link w:val="Heading5Char"/>
     <w:uiPriority w:val="9"/>
     <w:semiHidden/>
     <w:unhideWhenUsed/>
     <w:qFormat/>
-    <w:rsid w:val="003578D0"/>
+    <w:rsid w:val="003578d0"/>
     <w:pPr>
-      <w:keepNext/>
+      <w:keepNext w:val="true"/>
       <w:keepLines/>
-      <w:spacing w:before="40"/>
+      <w:spacing w:before="40" w:after="0"/>
       <w:outlineLvl w:val="4"/>
     </w:pPr>
     <w:rPr>
-      <w:rFonts w:ascii="Calibri Light" w:eastAsiaTheme="majorEastAsia" w:hAnsi="Calibri Light" w:cs="Times New Roman"/>
+      <w:rFonts w:ascii="Calibri Light" w:hAnsi="Calibri Light" w:eastAsia="" w:cs="Times New Roman" w:eastAsiaTheme="majorEastAsia"/>
       <w:b/>
       <w:bCs/>
       <w:color w:val="4A76C6"/>
     </w:rPr>
   </w:style>
   <w:style w:type="paragraph" w:styleId="Heading6">
-    <w:name w:val="heading 6"/>
-    <w:basedOn w:val="Normal"/>
-    <w:next w:val="NoSpacing"/>
+    <w:name w:val="Heading 6"/>
+    <w:basedOn w:val="Normal"/>
     <w:link w:val="Heading6Char"/>
     <w:uiPriority w:val="9"/>
     <w:semiHidden/>
     <w:unhideWhenUsed/>
     <w:qFormat/>
-    <w:rsid w:val="003578D0"/>
+    <w:rsid w:val="003578d0"/>
     <w:pPr>
-      <w:keepNext/>
+      <w:keepNext w:val="true"/>
       <w:keepLines/>
-      <w:spacing w:before="40"/>
+      <w:spacing w:before="40" w:after="0"/>
       <w:outlineLvl w:val="5"/>
     </w:pPr>
     <w:rPr>
-      <w:rFonts w:asciiTheme="majorHAnsi" w:eastAsiaTheme="majorEastAsia" w:hAnsiTheme="majorHAnsi" w:cstheme="majorBidi"/>
+      <w:rFonts w:ascii="Calibri Light" w:hAnsi="Calibri Light" w:eastAsia="" w:cs="Times New Roman" w:asciiTheme="majorHAnsi" w:cstheme="majorBidi" w:eastAsiaTheme="majorEastAsia" w:hAnsiTheme="majorHAnsi"/>
       <w:color w:val="7698D4"/>
     </w:rPr>
   </w:style>
   <w:style w:type="paragraph" w:styleId="Heading7">
-    <w:name w:val="heading 7"/>
-    <w:basedOn w:val="Normal"/>
-    <w:next w:val="NoSpacing"/>
+    <w:name w:val="Heading 7"/>
+    <w:basedOn w:val="Normal"/>
     <w:link w:val="Heading7Char"/>
     <w:uiPriority w:val="9"/>
     <w:semiHidden/>
     <w:unhideWhenUsed/>
     <w:qFormat/>
-    <w:rsid w:val="003578D0"/>
+    <w:rsid w:val="003578d0"/>
     <w:pPr>
-      <w:keepNext/>
+      <w:keepNext w:val="true"/>
       <w:keepLines/>
-      <w:spacing w:before="40"/>
+      <w:spacing w:before="40" w:after="0"/>
       <w:outlineLvl w:val="6"/>
     </w:pPr>
     <w:rPr>
-      <w:rFonts w:asciiTheme="majorHAnsi" w:eastAsiaTheme="majorEastAsia" w:hAnsiTheme="majorHAnsi" w:cstheme="majorBidi"/>
+      <w:rFonts w:ascii="Calibri Light" w:hAnsi="Calibri Light" w:eastAsia="" w:cs="Times New Roman" w:asciiTheme="majorHAnsi" w:cstheme="majorBidi" w:eastAsiaTheme="majorEastAsia" w:hAnsiTheme="majorHAnsi"/>
       <w:i/>
       <w:iCs/>
-      <w:color w:val="1F3763" w:themeColor="accent1" w:themeShade="7F"/>
+      <w:color w:val="1F3763" w:themeColor="accent1" w:themeShade="7f"/>
     </w:rPr>
   </w:style>
   <w:style w:type="paragraph" w:styleId="Heading8">
-    <w:name w:val="heading 8"/>
-    <w:basedOn w:val="Normal"/>
-    <w:next w:val="NoSpacing"/>
+    <w:name w:val="Heading 8"/>
+    <w:basedOn w:val="Normal"/>
     <w:link w:val="Heading8Char"/>
     <w:uiPriority w:val="9"/>
     <w:semiHidden/>
     <w:unhideWhenUsed/>
     <w:qFormat/>
-    <w:rsid w:val="003578D0"/>
+    <w:rsid w:val="003578d0"/>
     <w:pPr>
-      <w:keepNext/>
+      <w:keepNext w:val="true"/>
       <w:keepLines/>
-      <w:spacing w:before="40"/>
+      <w:spacing w:before="40" w:after="0"/>
       <w:outlineLvl w:val="7"/>
     </w:pPr>
     <w:rPr>
-      <w:rFonts w:asciiTheme="majorHAnsi" w:eastAsiaTheme="majorEastAsia" w:hAnsiTheme="majorHAnsi" w:cstheme="majorBidi"/>
-      <w:color w:val="272727" w:themeColor="text1" w:themeTint="D8"/>
+      <w:rFonts w:ascii="Calibri Light" w:hAnsi="Calibri Light" w:eastAsia="" w:cs="Times New Roman" w:asciiTheme="majorHAnsi" w:cstheme="majorBidi" w:eastAsiaTheme="majorEastAsia" w:hAnsiTheme="majorHAnsi"/>
+      <w:color w:val="272727" w:themeColor="text1" w:themeTint="d8"/>
       <w:sz w:val="21"/>
       <w:szCs w:val="21"/>
     </w:rPr>
   </w:style>
-  <w:style w:type="character" w:default="1" w:styleId="DefaultParagraphFont">
+  <w:style w:type="character" w:styleId="DefaultParagraphFont" w:default="1">
     <w:name w:val="Default Paragraph Font"/>
     <w:uiPriority w:val="1"/>
     <w:unhideWhenUsed/>
+    <w:qFormat/>
+    <w:rPr/>
+  </w:style>
+  <w:style w:type="character" w:styleId="Heading1Char" w:customStyle="1">
+    <w:name w:val="Heading 1 Char"/>
+    <w:basedOn w:val="DefaultParagraphFont"/>
+    <w:link w:val="Heading1"/>
+    <w:uiPriority w:val="9"/>
+    <w:qFormat/>
+    <w:rsid w:val="003578d0"/>
+    <w:rPr>
+      <w:rFonts w:ascii="Calibri Light" w:hAnsi="Calibri Light" w:eastAsia="" w:cs="David" w:asciiTheme="majorHAnsi" w:eastAsiaTheme="majorEastAsia" w:hAnsiTheme="majorHAnsi"/>
+      <w:bCs/>
+      <w:color w:val="2F5496" w:themeColor="accent1" w:themeShade="bf"/>
+      <w:sz w:val="32"/>
+      <w:szCs w:val="24"/>
+      <w:u w:val="single"/>
+    </w:rPr>
+  </w:style>
+  <w:style w:type="character" w:styleId="Heading2Char" w:customStyle="1">
+    <w:name w:val="Heading 2 Char"/>
+    <w:basedOn w:val="DefaultParagraphFont"/>
+    <w:link w:val="Heading2"/>
+    <w:uiPriority w:val="9"/>
+    <w:qFormat/>
+    <w:rsid w:val="003578d0"/>
+    <w:rPr>
+      <w:rFonts w:ascii="Calibri" w:hAnsi="Calibri" w:eastAsia="" w:cs="David" w:eastAsiaTheme="majorEastAsia"/>
+      <w:b/>
+      <w:bCs/>
+      <w:color w:val="2F5496" w:themeColor="accent1" w:themeShade="bf"/>
+      <w:sz w:val="36"/>
+      <w:szCs w:val="52"/>
+      <w:u w:val="single"/>
+    </w:rPr>
+  </w:style>
+  <w:style w:type="character" w:styleId="Heading3Char" w:customStyle="1">
+    <w:name w:val="Heading 3 Char"/>
+    <w:basedOn w:val="DefaultParagraphFont"/>
+    <w:link w:val="Heading3"/>
+    <w:uiPriority w:val="9"/>
+    <w:semiHidden/>
+    <w:qFormat/>
+    <w:rsid w:val="003578d0"/>
+    <w:rPr>
+      <w:rFonts w:ascii="Calibri" w:hAnsi="Calibri" w:eastAsia="" w:cs="Times New Roman" w:eastAsiaTheme="majorEastAsia"/>
+      <w:b/>
+      <w:bCs/>
+      <w:color w:val="2C4E8C"/>
+      <w:sz w:val="32"/>
+      <w:szCs w:val="40"/>
+    </w:rPr>
+  </w:style>
+  <w:style w:type="character" w:styleId="Heading4Char" w:customStyle="1">
+    <w:name w:val="Heading 4 Char"/>
+    <w:basedOn w:val="DefaultParagraphFont"/>
+    <w:link w:val="Heading4"/>
+    <w:uiPriority w:val="9"/>
+    <w:semiHidden/>
+    <w:qFormat/>
+    <w:rsid w:val="003578d0"/>
+    <w:rPr>
+      <w:rFonts w:ascii="Calibri" w:hAnsi="Calibri" w:eastAsia="" w:cs="Times New Roman" w:eastAsiaTheme="majorEastAsia"/>
+      <w:i/>
+      <w:iCs/>
+      <w:color w:val="2F5496" w:themeColor="accent1" w:themeShade="bf"/>
+      <w:sz w:val="28"/>
+      <w:szCs w:val="34"/>
+    </w:rPr>
+  </w:style>
+  <w:style w:type="character" w:styleId="Heading5Char" w:customStyle="1">
+    <w:name w:val="Heading 5 Char"/>
+    <w:basedOn w:val="DefaultParagraphFont"/>
+    <w:link w:val="Heading5"/>
+    <w:uiPriority w:val="9"/>
+    <w:semiHidden/>
+    <w:qFormat/>
+    <w:rsid w:val="003578d0"/>
+    <w:rPr>
+      <w:rFonts w:ascii="Calibri Light" w:hAnsi="Calibri Light" w:eastAsia="" w:cs="Times New Roman" w:eastAsiaTheme="majorEastAsia"/>
+      <w:b/>
+      <w:bCs/>
+      <w:color w:val="4A76C6"/>
+      <w:sz w:val="24"/>
+      <w:szCs w:val="24"/>
+    </w:rPr>
+  </w:style>
+  <w:style w:type="character" w:styleId="Heading6Char" w:customStyle="1">
+    <w:name w:val="Heading 6 Char"/>
+    <w:basedOn w:val="DefaultParagraphFont"/>
+    <w:link w:val="Heading6"/>
+    <w:uiPriority w:val="9"/>
+    <w:semiHidden/>
+    <w:qFormat/>
+    <w:rsid w:val="003578d0"/>
+    <w:rPr>
+      <w:rFonts w:ascii="Calibri Light" w:hAnsi="Calibri Light" w:eastAsia="" w:cs="Times New Roman" w:asciiTheme="majorHAnsi" w:cstheme="majorBidi" w:eastAsiaTheme="majorEastAsia" w:hAnsiTheme="majorHAnsi"/>
+      <w:color w:val="7698D4"/>
+      <w:sz w:val="24"/>
+      <w:szCs w:val="24"/>
+    </w:rPr>
+  </w:style>
+  <w:style w:type="character" w:styleId="Heading7Char" w:customStyle="1">
+    <w:name w:val="Heading 7 Char"/>
+    <w:basedOn w:val="DefaultParagraphFont"/>
+    <w:link w:val="Heading7"/>
+    <w:uiPriority w:val="9"/>
+    <w:semiHidden/>
+    <w:qFormat/>
+    <w:rsid w:val="003578d0"/>
+    <w:rPr>
+      <w:rFonts w:ascii="Calibri Light" w:hAnsi="Calibri Light" w:eastAsia="" w:cs="Times New Roman" w:asciiTheme="majorHAnsi" w:cstheme="majorBidi" w:eastAsiaTheme="majorEastAsia" w:hAnsiTheme="majorHAnsi"/>
+      <w:i/>
+      <w:iCs/>
+      <w:color w:val="1F3763" w:themeColor="accent1" w:themeShade="7f"/>
+      <w:sz w:val="24"/>
+      <w:szCs w:val="24"/>
+    </w:rPr>
+  </w:style>
+  <w:style w:type="character" w:styleId="Heading8Char" w:customStyle="1">
+    <w:name w:val="Heading 8 Char"/>
+    <w:basedOn w:val="DefaultParagraphFont"/>
+    <w:link w:val="Heading8"/>
+    <w:uiPriority w:val="9"/>
+    <w:semiHidden/>
+    <w:qFormat/>
+    <w:rsid w:val="003578d0"/>
+    <w:rPr>
+      <w:rFonts w:ascii="Calibri Light" w:hAnsi="Calibri Light" w:eastAsia="" w:cs="Times New Roman" w:asciiTheme="majorHAnsi" w:cstheme="majorBidi" w:eastAsiaTheme="majorEastAsia" w:hAnsiTheme="majorHAnsi"/>
+      <w:color w:val="272727" w:themeColor="text1" w:themeTint="d8"/>
+      <w:sz w:val="21"/>
+      <w:szCs w:val="21"/>
+    </w:rPr>
+  </w:style>
+  <w:style w:type="character" w:styleId="TitleChar" w:customStyle="1">
+    <w:name w:val="Title Char"/>
+    <w:basedOn w:val="DefaultParagraphFont"/>
+    <w:link w:val="Title"/>
+    <w:uiPriority w:val="10"/>
+    <w:qFormat/>
+    <w:rsid w:val="003578d0"/>
+    <w:rPr>
+      <w:rFonts w:ascii="Calibri Light" w:hAnsi="Calibri Light" w:eastAsia="" w:cs="Times New Roman" w:asciiTheme="majorHAnsi" w:cstheme="majorBidi" w:eastAsiaTheme="majorEastAsia" w:hAnsiTheme="majorHAnsi"/>
+      <w:spacing w:val="-10"/>
+      <w:kern w:val="2"/>
+      <w:sz w:val="56"/>
+      <w:szCs w:val="56"/>
+    </w:rPr>
+  </w:style>
+  <w:style w:type="character" w:styleId="SubtitleChar" w:customStyle="1">
+    <w:name w:val="Subtitle Char"/>
+    <w:basedOn w:val="DefaultParagraphFont"/>
+    <w:link w:val="Subtitle"/>
+    <w:uiPriority w:val="11"/>
+    <w:qFormat/>
+    <w:rsid w:val="003578d0"/>
+    <w:rPr>
+      <w:rFonts w:ascii="Calibri" w:hAnsi="Calibri" w:eastAsia="" w:cs="David" w:eastAsiaTheme="minorEastAsia"/>
+      <w:color w:val="5A5A5A" w:themeColor="text1" w:themeTint="a5"/>
+      <w:spacing w:val="15"/>
+      <w:sz w:val="24"/>
+      <w:szCs w:val="24"/>
+    </w:rPr>
+  </w:style>
+  <w:style w:type="character" w:styleId="NoSpacingChar" w:customStyle="1">
+    <w:name w:val="No Spacing Char"/>
+    <w:basedOn w:val="DefaultParagraphFont"/>
+    <w:link w:val="NoSpacing"/>
+    <w:uiPriority w:val="1"/>
+    <w:qFormat/>
+    <w:rsid w:val="003578d0"/>
+    <w:rPr>
+      <w:rFonts w:ascii="Calibri" w:hAnsi="Calibri" w:eastAsia="David" w:cs="David"/>
+      <w:sz w:val="24"/>
+      <w:szCs w:val="24"/>
+    </w:rPr>
+  </w:style>
+  <w:style w:type="character" w:styleId="InternetLink">
+    <w:name w:val="Internet Link"/>
+    <w:basedOn w:val="DefaultParagraphFont"/>
+    <w:uiPriority w:val="99"/>
+    <w:unhideWhenUsed/>
+    <w:rsid w:val="003f41d7"/>
+    <w:rPr>
+      <w:color w:val="0563C1" w:themeColor="hyperlink"/>
+      <w:u w:val="single"/>
+    </w:rPr>
+  </w:style>
+  <w:style w:type="character" w:styleId="UnresolvedMention">
+    <w:name w:val="Unresolved Mention"/>
+    <w:basedOn w:val="DefaultParagraphFont"/>
+    <w:uiPriority w:val="99"/>
+    <w:semiHidden/>
+    <w:unhideWhenUsed/>
+    <w:qFormat/>
+    <w:rsid w:val="003f41d7"/>
+    <w:rPr>
+      <w:color w:val="605E5C"/>
+      <w:shd w:fill="E1DFDD" w:val="clear"/>
+    </w:rPr>
+  </w:style>
+  <w:style w:type="character" w:styleId="ListLabel1">
+    <w:name w:val="ListLabel 1"/>
+    <w:qFormat/>
+    <w:rPr/>
+  </w:style>
+  <w:style w:type="paragraph" w:styleId="Heading">
+    <w:name w:val="Heading"/>
+    <w:basedOn w:val="Normal"/>
+    <w:next w:val="TextBody"/>
+    <w:qFormat/>
+    <w:pPr>
+      <w:keepNext w:val="true"/>
+      <w:spacing w:before="240" w:after="120"/>
+    </w:pPr>
+    <w:rPr>
+      <w:rFonts w:ascii="Liberation Sans" w:hAnsi="Liberation Sans" w:eastAsia="Noto Sans CJK SC" w:cs="Lohit Devanagari"/>
+      <w:sz w:val="28"/>
+      <w:szCs w:val="28"/>
+    </w:rPr>
+  </w:style>
+  <w:style w:type="paragraph" w:styleId="TextBody">
+    <w:name w:val="Body Text"/>
+    <w:basedOn w:val="Normal"/>
+    <w:pPr>
+      <w:spacing w:lineRule="auto" w:line="276" w:before="0" w:after="140"/>
+    </w:pPr>
+    <w:rPr/>
+  </w:style>
+  <w:style w:type="paragraph" w:styleId="List">
+    <w:name w:val="List"/>
+    <w:basedOn w:val="TextBody"/>
+    <w:pPr/>
+    <w:rPr>
+      <w:rFonts w:cs="Lohit Devanagari"/>
+    </w:rPr>
+  </w:style>
+  <w:style w:type="paragraph" w:styleId="Caption">
+    <w:name w:val="Caption"/>
+    <w:basedOn w:val="Normal"/>
+    <w:qFormat/>
+    <w:pPr>
+      <w:suppressLineNumbers/>
+      <w:spacing w:before="120" w:after="120"/>
+    </w:pPr>
+    <w:rPr>
+      <w:rFonts w:cs="Lohit Devanagari"/>
+      <w:i/>
+      <w:iCs/>
+      <w:sz w:val="24"/>
+      <w:szCs w:val="24"/>
+    </w:rPr>
+  </w:style>
+  <w:style w:type="paragraph" w:styleId="Index">
+    <w:name w:val="Index"/>
+    <w:basedOn w:val="Normal"/>
+    <w:qFormat/>
+    <w:pPr>
+      <w:suppressLineNumbers/>
+    </w:pPr>
+    <w:rPr>
+      <w:rFonts w:cs="Lohit Devanagari"/>
+    </w:rPr>
+  </w:style>
+  <w:style w:type="paragraph" w:styleId="NoSpacing">
+    <w:name w:val="No Spacing"/>
+    <w:basedOn w:val="Normal"/>
+    <w:link w:val="NoSpacingChar"/>
+    <w:uiPriority w:val="1"/>
+    <w:qFormat/>
+    <w:rsid w:val="003578d0"/>
+    <w:pPr/>
+    <w:rPr/>
+  </w:style>
+  <w:style w:type="paragraph" w:styleId="Title">
+    <w:name w:val="Title"/>
+    <w:basedOn w:val="Normal"/>
+    <w:next w:val="Normal"/>
+    <w:link w:val="TitleChar"/>
+    <w:uiPriority w:val="10"/>
+    <w:qFormat/>
+    <w:rsid w:val="003578d0"/>
+    <w:pPr>
+      <w:spacing w:before="0" w:after="0"/>
+      <w:contextualSpacing/>
+    </w:pPr>
+    <w:rPr>
+      <w:rFonts w:ascii="Calibri Light" w:hAnsi="Calibri Light" w:eastAsia="" w:cs="Times New Roman" w:asciiTheme="majorHAnsi" w:cstheme="majorBidi" w:eastAsiaTheme="majorEastAsia" w:hAnsiTheme="majorHAnsi"/>
+      <w:spacing w:val="-10"/>
+      <w:kern w:val="2"/>
+      <w:sz w:val="56"/>
+      <w:szCs w:val="56"/>
+    </w:rPr>
+  </w:style>
+  <w:style w:type="paragraph" w:styleId="Subtitle">
+    <w:name w:val="Subtitle"/>
+    <w:basedOn w:val="Normal"/>
+    <w:next w:val="Normal"/>
+    <w:link w:val="SubtitleChar"/>
+    <w:uiPriority w:val="11"/>
+    <w:qFormat/>
+    <w:rsid w:val="003578d0"/>
+    <w:pPr/>
+    <w:rPr>
+      <w:rFonts w:eastAsia="" w:eastAsiaTheme="minorEastAsia"/>
+      <w:color w:val="5A5A5A" w:themeColor="text1" w:themeTint="a5"/>
+      <w:spacing w:val="15"/>
+    </w:rPr>
+  </w:style>
+  <w:style w:type="paragraph" w:styleId="ListParagraph">
+    <w:name w:val="List Paragraph"/>
+    <w:basedOn w:val="Normal"/>
+    <w:uiPriority w:val="34"/>
+    <w:qFormat/>
+    <w:rsid w:val="003578d0"/>
+    <w:pPr>
+      <w:spacing w:before="0" w:after="0"/>
+      <w:ind w:left="720" w:hanging="0"/>
+      <w:contextualSpacing/>
+    </w:pPr>
+    <w:rPr/>
+  </w:style>
+  <w:style w:type="numbering" w:styleId="NoList" w:default="1">
+    <w:name w:val="No List"/>
+    <w:uiPriority w:val="99"/>
+    <w:semiHidden/>
+    <w:unhideWhenUsed/>
+    <w:qFormat/>
   </w:style>
   <w:style w:type="table" w:default="1" w:styleId="TableNormal">
     <w:name w:val="Normal Table"/>
@@ -860,256 +1131,6 @@
         <w:right w:w="108" w:type="dxa"/>
       </w:tblCellMar>
     </w:tblPr>
-  </w:style>
-  <w:style w:type="numbering" w:default="1" w:styleId="NoList">
-    <w:name w:val="No List"/>
-    <w:uiPriority w:val="99"/>
-    <w:semiHidden/>
-    <w:unhideWhenUsed/>
-  </w:style>
-  <w:style w:type="character" w:customStyle="1" w:styleId="Heading1Char">
-    <w:name w:val="Heading 1 Char"/>
-    <w:aliases w:val="תאריך Char"/>
-    <w:basedOn w:val="DefaultParagraphFont"/>
-    <w:link w:val="Heading1"/>
-    <w:uiPriority w:val="9"/>
-    <w:rsid w:val="003578D0"/>
-    <w:rPr>
-      <w:rFonts w:asciiTheme="majorHAnsi" w:eastAsiaTheme="majorEastAsia" w:hAnsiTheme="majorHAnsi" w:cs="David"/>
-      <w:bCs/>
-      <w:color w:val="2F5496" w:themeColor="accent1" w:themeShade="BF"/>
-      <w:sz w:val="32"/>
-      <w:szCs w:val="24"/>
-      <w:u w:val="single"/>
-    </w:rPr>
-  </w:style>
-  <w:style w:type="character" w:customStyle="1" w:styleId="Heading2Char">
-    <w:name w:val="Heading 2 Char"/>
-    <w:basedOn w:val="DefaultParagraphFont"/>
-    <w:link w:val="Heading2"/>
-    <w:uiPriority w:val="9"/>
-    <w:rsid w:val="003578D0"/>
-    <w:rPr>
-      <w:rFonts w:ascii="Calibri" w:eastAsiaTheme="majorEastAsia" w:hAnsi="Calibri" w:cs="David"/>
-      <w:b/>
-      <w:bCs/>
-      <w:color w:val="2F5496" w:themeColor="accent1" w:themeShade="BF"/>
-      <w:sz w:val="36"/>
-      <w:szCs w:val="52"/>
-      <w:u w:val="single"/>
-    </w:rPr>
-  </w:style>
-  <w:style w:type="paragraph" w:styleId="NoSpacing">
-    <w:name w:val="No Spacing"/>
-    <w:basedOn w:val="Normal"/>
-    <w:link w:val="NoSpacingChar"/>
-    <w:uiPriority w:val="1"/>
-    <w:qFormat/>
-    <w:rsid w:val="003578D0"/>
-  </w:style>
-  <w:style w:type="character" w:customStyle="1" w:styleId="Heading3Char">
-    <w:name w:val="Heading 3 Char"/>
-    <w:basedOn w:val="DefaultParagraphFont"/>
-    <w:link w:val="Heading3"/>
-    <w:uiPriority w:val="9"/>
-    <w:semiHidden/>
-    <w:rsid w:val="003578D0"/>
-    <w:rPr>
-      <w:rFonts w:ascii="Calibri" w:eastAsiaTheme="majorEastAsia" w:hAnsi="Calibri" w:cs="Times New Roman"/>
-      <w:b/>
-      <w:bCs/>
-      <w:color w:val="2C4E8C"/>
-      <w:sz w:val="32"/>
-      <w:szCs w:val="40"/>
-    </w:rPr>
-  </w:style>
-  <w:style w:type="character" w:customStyle="1" w:styleId="Heading4Char">
-    <w:name w:val="Heading 4 Char"/>
-    <w:basedOn w:val="DefaultParagraphFont"/>
-    <w:link w:val="Heading4"/>
-    <w:uiPriority w:val="9"/>
-    <w:semiHidden/>
-    <w:rsid w:val="003578D0"/>
-    <w:rPr>
-      <w:rFonts w:ascii="Calibri" w:eastAsiaTheme="majorEastAsia" w:hAnsi="Calibri" w:cs="Times New Roman"/>
-      <w:i/>
-      <w:iCs/>
-      <w:color w:val="2F5496" w:themeColor="accent1" w:themeShade="BF"/>
-      <w:sz w:val="28"/>
-      <w:szCs w:val="34"/>
-    </w:rPr>
-  </w:style>
-  <w:style w:type="character" w:customStyle="1" w:styleId="Heading5Char">
-    <w:name w:val="Heading 5 Char"/>
-    <w:basedOn w:val="DefaultParagraphFont"/>
-    <w:link w:val="Heading5"/>
-    <w:uiPriority w:val="9"/>
-    <w:semiHidden/>
-    <w:rsid w:val="003578D0"/>
-    <w:rPr>
-      <w:rFonts w:ascii="Calibri Light" w:eastAsiaTheme="majorEastAsia" w:hAnsi="Calibri Light" w:cs="Times New Roman"/>
-      <w:b/>
-      <w:bCs/>
-      <w:color w:val="4A76C6"/>
-      <w:sz w:val="24"/>
-      <w:szCs w:val="24"/>
-    </w:rPr>
-  </w:style>
-  <w:style w:type="character" w:customStyle="1" w:styleId="Heading6Char">
-    <w:name w:val="Heading 6 Char"/>
-    <w:basedOn w:val="DefaultParagraphFont"/>
-    <w:link w:val="Heading6"/>
-    <w:uiPriority w:val="9"/>
-    <w:semiHidden/>
-    <w:rsid w:val="003578D0"/>
-    <w:rPr>
-      <w:rFonts w:asciiTheme="majorHAnsi" w:eastAsiaTheme="majorEastAsia" w:hAnsiTheme="majorHAnsi" w:cstheme="majorBidi"/>
-      <w:color w:val="7698D4"/>
-      <w:sz w:val="24"/>
-      <w:szCs w:val="24"/>
-    </w:rPr>
-  </w:style>
-  <w:style w:type="character" w:customStyle="1" w:styleId="Heading7Char">
-    <w:name w:val="Heading 7 Char"/>
-    <w:basedOn w:val="DefaultParagraphFont"/>
-    <w:link w:val="Heading7"/>
-    <w:uiPriority w:val="9"/>
-    <w:semiHidden/>
-    <w:rsid w:val="003578D0"/>
-    <w:rPr>
-      <w:rFonts w:asciiTheme="majorHAnsi" w:eastAsiaTheme="majorEastAsia" w:hAnsiTheme="majorHAnsi" w:cstheme="majorBidi"/>
-      <w:i/>
-      <w:iCs/>
-      <w:color w:val="1F3763" w:themeColor="accent1" w:themeShade="7F"/>
-      <w:sz w:val="24"/>
-      <w:szCs w:val="24"/>
-    </w:rPr>
-  </w:style>
-  <w:style w:type="character" w:customStyle="1" w:styleId="Heading8Char">
-    <w:name w:val="Heading 8 Char"/>
-    <w:basedOn w:val="DefaultParagraphFont"/>
-    <w:link w:val="Heading8"/>
-    <w:uiPriority w:val="9"/>
-    <w:semiHidden/>
-    <w:rsid w:val="003578D0"/>
-    <w:rPr>
-      <w:rFonts w:asciiTheme="majorHAnsi" w:eastAsiaTheme="majorEastAsia" w:hAnsiTheme="majorHAnsi" w:cstheme="majorBidi"/>
-      <w:color w:val="272727" w:themeColor="text1" w:themeTint="D8"/>
-      <w:sz w:val="21"/>
-      <w:szCs w:val="21"/>
-    </w:rPr>
-  </w:style>
-  <w:style w:type="paragraph" w:styleId="Title">
-    <w:name w:val="Title"/>
-    <w:basedOn w:val="Normal"/>
-    <w:next w:val="Normal"/>
-    <w:link w:val="TitleChar"/>
-    <w:uiPriority w:val="10"/>
-    <w:qFormat/>
-    <w:rsid w:val="003578D0"/>
-    <w:pPr>
-      <w:contextualSpacing/>
-    </w:pPr>
-    <w:rPr>
-      <w:rFonts w:asciiTheme="majorHAnsi" w:eastAsiaTheme="majorEastAsia" w:hAnsiTheme="majorHAnsi" w:cstheme="majorBidi"/>
-      <w:spacing w:val="-10"/>
-      <w:kern w:val="28"/>
-      <w:sz w:val="56"/>
-      <w:szCs w:val="56"/>
-    </w:rPr>
-  </w:style>
-  <w:style w:type="character" w:customStyle="1" w:styleId="TitleChar">
-    <w:name w:val="Title Char"/>
-    <w:basedOn w:val="DefaultParagraphFont"/>
-    <w:link w:val="Title"/>
-    <w:uiPriority w:val="10"/>
-    <w:rsid w:val="003578D0"/>
-    <w:rPr>
-      <w:rFonts w:asciiTheme="majorHAnsi" w:eastAsiaTheme="majorEastAsia" w:hAnsiTheme="majorHAnsi" w:cstheme="majorBidi"/>
-      <w:spacing w:val="-10"/>
-      <w:kern w:val="28"/>
-      <w:sz w:val="56"/>
-      <w:szCs w:val="56"/>
-    </w:rPr>
-  </w:style>
-  <w:style w:type="paragraph" w:styleId="Subtitle">
-    <w:name w:val="Subtitle"/>
-    <w:basedOn w:val="Normal"/>
-    <w:next w:val="Normal"/>
-    <w:link w:val="SubtitleChar"/>
-    <w:uiPriority w:val="11"/>
-    <w:qFormat/>
-    <w:rsid w:val="003578D0"/>
-    <w:pPr>
-      <w:numPr>
-        <w:ilvl w:val="1"/>
-      </w:numPr>
-    </w:pPr>
-    <w:rPr>
-      <w:rFonts w:eastAsiaTheme="minorEastAsia"/>
-      <w:color w:val="5A5A5A" w:themeColor="text1" w:themeTint="A5"/>
-      <w:spacing w:val="15"/>
-    </w:rPr>
-  </w:style>
-  <w:style w:type="character" w:customStyle="1" w:styleId="SubtitleChar">
-    <w:name w:val="Subtitle Char"/>
-    <w:basedOn w:val="DefaultParagraphFont"/>
-    <w:link w:val="Subtitle"/>
-    <w:uiPriority w:val="11"/>
-    <w:rsid w:val="003578D0"/>
-    <w:rPr>
-      <w:rFonts w:ascii="Calibri" w:eastAsiaTheme="minorEastAsia" w:hAnsi="Calibri" w:cs="David"/>
-      <w:color w:val="5A5A5A" w:themeColor="text1" w:themeTint="A5"/>
-      <w:spacing w:val="15"/>
-      <w:sz w:val="24"/>
-      <w:szCs w:val="24"/>
-    </w:rPr>
-  </w:style>
-  <w:style w:type="character" w:customStyle="1" w:styleId="NoSpacingChar">
-    <w:name w:val="No Spacing Char"/>
-    <w:basedOn w:val="DefaultParagraphFont"/>
-    <w:link w:val="NoSpacing"/>
-    <w:uiPriority w:val="1"/>
-    <w:rsid w:val="003578D0"/>
-    <w:rPr>
-      <w:rFonts w:ascii="Calibri" w:eastAsia="David" w:hAnsi="Calibri" w:cs="David"/>
-      <w:sz w:val="24"/>
-      <w:szCs w:val="24"/>
-    </w:rPr>
-  </w:style>
-  <w:style w:type="paragraph" w:styleId="ListParagraph">
-    <w:name w:val="List Paragraph"/>
-    <w:basedOn w:val="Normal"/>
-    <w:uiPriority w:val="34"/>
-    <w:qFormat/>
-    <w:rsid w:val="003578D0"/>
-    <w:pPr>
-      <w:ind w:left="720"/>
-      <w:contextualSpacing/>
-    </w:pPr>
-  </w:style>
-  <w:style w:type="character" w:styleId="Hyperlink">
-    <w:name w:val="Hyperlink"/>
-    <w:basedOn w:val="DefaultParagraphFont"/>
-    <w:uiPriority w:val="99"/>
-    <w:unhideWhenUsed/>
-    <w:rsid w:val="003F41D7"/>
-    <w:rPr>
-      <w:color w:val="0563C1" w:themeColor="hyperlink"/>
-      <w:u w:val="single"/>
-    </w:rPr>
-  </w:style>
-  <w:style w:type="character" w:styleId="UnresolvedMention">
-    <w:name w:val="Unresolved Mention"/>
-    <w:basedOn w:val="DefaultParagraphFont"/>
-    <w:uiPriority w:val="99"/>
-    <w:semiHidden/>
-    <w:unhideWhenUsed/>
-    <w:rsid w:val="003F41D7"/>
-    <w:rPr>
-      <w:color w:val="605E5C"/>
-      <w:shd w:val="clear" w:color="auto" w:fill="E1DFDD"/>
-    </w:rPr>
   </w:style>
 </w:styles>
 </file>

</xml_diff>